<commit_message>
updated at 1403 / 10 / 05
</commit_message>
<xml_diff>
--- a/file/finality0.docx
+++ b/file/finality0.docx
@@ -3409,10 +3409,11 @@
         </w:r>
         <w:r>
           <w:rPr>
-            <w:rFonts w:cs="B Nazanin"/>
-            <w:szCs w:val="24"/>
-          </w:rPr>
-          <w:t>41</w:t>
+            <w:rFonts w:cs="B Nazanin" w:hint="cs"/>
+            <w:szCs w:val="24"/>
+            <w:rtl/>
+          </w:rPr>
+          <w:t>33</w:t>
         </w:r>
         <w:r>
           <w:rPr>
@@ -3432,11 +3433,10 @@
           <w:tab w:val="right" w:leader="dot" w:pos="8665"/>
         </w:tabs>
         <w:rPr>
-          <w:rFonts w:asciiTheme="minorHAnsi" w:eastAsiaTheme="minorEastAsia" w:hAnsiTheme="minorHAnsi" w:cs="B Nazanin"/>
-          <w:noProof/>
+          <w:rFonts w:cs="B Nazanin"/>
+          <w:iCs/>
           <w:szCs w:val="24"/>
           <w:rtl/>
-          <w:lang w:val="en-GB" w:eastAsia="en-GB" w:bidi="ar-SA"/>
         </w:rPr>
       </w:pPr>
       <w:r>
@@ -3509,41 +3509,132 @@
         <w:r>
           <w:rPr>
             <w:rStyle w:val="Hyperlink"/>
+            <w:rFonts w:cs="B Nazanin" w:hint="cs"/>
+            <w:noProof/>
+            <w:color w:val="auto"/>
+            <w:szCs w:val="24"/>
+            <w:u w:val="none"/>
+            <w:rtl/>
+          </w:rPr>
+          <w:t>4</w:t>
+        </w:r>
+        <w:r>
+          <w:rPr>
+            <w:rStyle w:val="Hyperlink"/>
+            <w:rFonts w:cs="B Nazanin" w:hint="cs"/>
+            <w:noProof/>
+            <w:color w:val="auto"/>
+            <w:szCs w:val="24"/>
+            <w:u w:val="none"/>
+            <w:rtl/>
+          </w:rPr>
+          <w:noBreakHyphen/>
+          <w:t>1</w:t>
+        </w:r>
+        <w:r>
+          <w:rPr>
             <w:rFonts w:cs="B Nazanin"/>
-            <w:noProof/>
-            <w:color w:val="auto"/>
-            <w:szCs w:val="24"/>
-            <w:u w:val="none"/>
-          </w:rPr>
-          <w:t>1</w:t>
-        </w:r>
-        <w:r>
-          <w:rPr>
-            <w:rStyle w:val="Hyperlink"/>
-            <w:rFonts w:cs="B Nazanin" w:hint="cs"/>
-            <w:noProof/>
-            <w:color w:val="auto"/>
-            <w:szCs w:val="24"/>
-            <w:u w:val="none"/>
-            <w:rtl/>
-          </w:rPr>
-          <w:noBreakHyphen/>
-          <w:t>3</w:t>
-        </w:r>
-        <w:r>
-          <w:rPr>
-            <w:rFonts w:cs="B Nazanin" w:hint="cs"/>
-            <w:szCs w:val="24"/>
-            <w:rtl/>
-          </w:rPr>
-          <w:t xml:space="preserve"> فرایند بهینه سازی مبدل های حرارتی صفحه ای پره دار..........................................................................................</w:t>
+            <w:szCs w:val="24"/>
+            <w:rtl/>
+            <w:lang w:bidi="ar-SA"/>
+          </w:rPr>
+          <w:t xml:space="preserve"> ابعاد خاص </w:t>
+        </w:r>
+        <w:r>
+          <w:rPr>
+            <w:rFonts w:cs="B Nazanin" w:hint="cs"/>
+            <w:szCs w:val="24"/>
+            <w:rtl/>
+            <w:lang w:bidi="ar-SA"/>
+          </w:rPr>
+          <w:t>ف</w:t>
+        </w:r>
+        <w:r>
+          <w:rPr>
+            <w:rFonts w:cs="B Nazanin" w:hint="cs"/>
+            <w:szCs w:val="24"/>
+            <w:rtl/>
+          </w:rPr>
+          <w:t>ی</w:t>
+        </w:r>
+        <w:r>
+          <w:rPr>
+            <w:rFonts w:cs="B Nazanin" w:hint="cs"/>
+            <w:szCs w:val="24"/>
+            <w:rtl/>
+            <w:lang w:bidi="ar-SA"/>
+          </w:rPr>
+          <w:t xml:space="preserve">ن ها </w:t>
         </w:r>
         <w:r>
           <w:rPr>
             <w:rFonts w:cs="B Nazanin"/>
             <w:szCs w:val="24"/>
-          </w:rPr>
-          <w:t>41</w:t>
+            <w:rtl/>
+            <w:lang w:bidi="ar-SA"/>
+          </w:rPr>
+          <w:t>و قطر ه</w:t>
+        </w:r>
+        <w:r>
+          <w:rPr>
+            <w:rFonts w:cs="B Nazanin" w:hint="cs"/>
+            <w:szCs w:val="24"/>
+            <w:rtl/>
+            <w:lang w:bidi="ar-SA"/>
+          </w:rPr>
+          <w:t>ی</w:t>
+        </w:r>
+        <w:r>
+          <w:rPr>
+            <w:rFonts w:cs="B Nazanin" w:hint="eastAsia"/>
+            <w:szCs w:val="24"/>
+            <w:rtl/>
+            <w:lang w:bidi="ar-SA"/>
+          </w:rPr>
+          <w:t>درول</w:t>
+        </w:r>
+        <w:r>
+          <w:rPr>
+            <w:rFonts w:cs="B Nazanin" w:hint="cs"/>
+            <w:szCs w:val="24"/>
+            <w:rtl/>
+            <w:lang w:bidi="ar-SA"/>
+          </w:rPr>
+          <w:t>ی</w:t>
+        </w:r>
+        <w:r>
+          <w:rPr>
+            <w:rFonts w:cs="B Nazanin" w:hint="eastAsia"/>
+            <w:szCs w:val="24"/>
+            <w:rtl/>
+            <w:lang w:bidi="ar-SA"/>
+          </w:rPr>
+          <w:t>ک</w:t>
+        </w:r>
+        <w:r>
+          <w:rPr>
+            <w:rFonts w:cs="B Nazanin"/>
+            <w:szCs w:val="24"/>
+            <w:rtl/>
+            <w:lang w:bidi="ar-SA"/>
+          </w:rPr>
+          <w:t xml:space="preserve"> در هر مورد</w:t>
+        </w:r>
+        <w:r>
+          <w:rPr>
+            <w:rFonts w:cs="B Nazanin" w:hint="cs"/>
+            <w:szCs w:val="24"/>
+            <w:rtl/>
+          </w:rPr>
+          <w:t>........................................................................................................</w:t>
+        </w:r>
+        <w:r>
+          <w:rPr>
+            <w:rFonts w:cs="B Nazanin" w:hint="cs"/>
+            <w:szCs w:val="24"/>
+            <w:rtl/>
+          </w:rPr>
+          <w:t>59</w:t>
         </w:r>
         <w:r>
           <w:rPr>
@@ -3558,16 +3649,25 @@
     </w:p>
     <w:p>
       <w:pPr>
-        <w:pStyle w:val="TableofFigures"/>
-        <w:tabs>
-          <w:tab w:val="right" w:leader="dot" w:pos="8665"/>
-        </w:tabs>
-        <w:rPr>
-          <w:rFonts w:asciiTheme="minorHAnsi" w:eastAsiaTheme="minorEastAsia" w:hAnsiTheme="minorHAnsi" w:cs="B Nazanin"/>
-          <w:noProof/>
+        <w:rPr>
+          <w:rFonts w:eastAsiaTheme="minorEastAsia"/>
+          <w:rtl/>
+        </w:rPr>
+      </w:pPr>
+    </w:p>
+    <w:p>
+      <w:pPr>
+        <w:rPr>
+          <w:rFonts w:eastAsiaTheme="minorEastAsia" w:cs="B Nazanin"/>
           <w:szCs w:val="24"/>
           <w:rtl/>
-          <w:lang w:val="en-GB" w:eastAsia="en-GB" w:bidi="ar-SA"/>
+        </w:rPr>
+      </w:pPr>
+    </w:p>
+    <w:p>
+      <w:pPr>
+        <w:rPr>
+          <w:rtl/>
         </w:rPr>
       </w:pPr>
       <w:r>
@@ -3578,131 +3678,6 @@
         </w:rPr>
         <w:fldChar w:fldCharType="end"/>
       </w:r>
-      <w:r>
-        <w:rPr>
-          <w:rFonts w:cs="B Nazanin" w:hint="cs"/>
-          <w:szCs w:val="24"/>
-          <w:rtl/>
-        </w:rPr>
-        <w:fldChar w:fldCharType="begin"/>
-      </w:r>
-      <w:r>
-        <w:rPr>
-          <w:rFonts w:cs="B Nazanin" w:hint="cs"/>
-          <w:szCs w:val="24"/>
-          <w:rtl/>
-        </w:rPr>
-        <w:instrText xml:space="preserve"> </w:instrText>
-      </w:r>
-      <w:r>
-        <w:rPr>
-          <w:rFonts w:cs="B Nazanin"/>
-          <w:szCs w:val="24"/>
-        </w:rPr>
-        <w:instrText>TOC</w:instrText>
-      </w:r>
-      <w:r>
-        <w:rPr>
-          <w:rFonts w:cs="B Nazanin" w:hint="cs"/>
-          <w:szCs w:val="24"/>
-          <w:rtl/>
-        </w:rPr>
-        <w:instrText xml:space="preserve"> \</w:instrText>
-      </w:r>
-      <w:r>
-        <w:rPr>
-          <w:rFonts w:cs="B Nazanin"/>
-          <w:szCs w:val="24"/>
-        </w:rPr>
-        <w:instrText>h \z \c</w:instrText>
-      </w:r>
-      <w:r>
-        <w:rPr>
-          <w:rFonts w:cs="B Nazanin" w:hint="cs"/>
-          <w:szCs w:val="24"/>
-          <w:rtl/>
-        </w:rPr>
-        <w:instrText xml:space="preserve"> "جدول" </w:instrText>
-      </w:r>
-      <w:r>
-        <w:rPr>
-          <w:rFonts w:cs="B Nazanin" w:hint="cs"/>
-          <w:szCs w:val="24"/>
-          <w:rtl/>
-        </w:rPr>
-        <w:fldChar w:fldCharType="separate"/>
-      </w:r>
-      <w:hyperlink r:id="rId10" w:anchor="_Toc125298488" w:history="1">
-        <w:r>
-          <w:rPr>
-            <w:rStyle w:val="Hyperlink"/>
-            <w:rFonts w:cs="B Nazanin" w:hint="cs"/>
-            <w:noProof/>
-            <w:color w:val="auto"/>
-            <w:szCs w:val="24"/>
-            <w:u w:val="none"/>
-            <w:rtl/>
-          </w:rPr>
-          <w:t xml:space="preserve">جدول </w:t>
-        </w:r>
-        <w:r>
-          <w:rPr>
-            <w:rStyle w:val="Hyperlink"/>
-            <w:rFonts w:cs="B Nazanin"/>
-            <w:noProof/>
-            <w:color w:val="auto"/>
-            <w:szCs w:val="24"/>
-            <w:u w:val="none"/>
-          </w:rPr>
-          <w:t>1</w:t>
-        </w:r>
-        <w:r>
-          <w:rPr>
-            <w:rStyle w:val="Hyperlink"/>
-            <w:rFonts w:cs="B Nazanin" w:hint="cs"/>
-            <w:noProof/>
-            <w:color w:val="auto"/>
-            <w:szCs w:val="24"/>
-            <w:u w:val="none"/>
-            <w:rtl/>
-          </w:rPr>
-          <w:noBreakHyphen/>
-          <w:t>3</w:t>
-        </w:r>
-        <w:r>
-          <w:rPr>
-            <w:rFonts w:cs="B Nazanin" w:hint="cs"/>
-            <w:szCs w:val="24"/>
-            <w:rtl/>
-          </w:rPr>
-          <w:t xml:space="preserve"> فرایند بهینه سازی مبدل های حرارتی صفحه ای پره دار..........................................................................................</w:t>
-        </w:r>
-        <w:r>
-          <w:rPr>
-            <w:rFonts w:cs="B Nazanin"/>
-            <w:szCs w:val="24"/>
-          </w:rPr>
-          <w:t>41</w:t>
-        </w:r>
-        <w:r>
-          <w:rPr>
-            <w:rFonts w:cs="B Nazanin" w:hint="cs"/>
-            <w:iCs/>
-            <w:szCs w:val="24"/>
-            <w:rtl/>
-          </w:rPr>
-          <w:t xml:space="preserve"> </w:t>
-        </w:r>
-      </w:hyperlink>
-    </w:p>
-    <w:p>
-      <w:pPr>
-        <w:rPr>
-          <w:rFonts w:eastAsiaTheme="minorEastAsia" w:cs="B Nazanin"/>
-          <w:szCs w:val="24"/>
-          <w:rtl/>
-        </w:rPr>
-      </w:pPr>
     </w:p>
     <w:p>
       <w:pPr>
@@ -3711,14 +3686,6 @@
           <w:rtl/>
         </w:rPr>
       </w:pPr>
-      <w:r>
-        <w:rPr>
-          <w:rFonts w:cs="B Nazanin" w:hint="cs"/>
-          <w:szCs w:val="24"/>
-          <w:rtl/>
-        </w:rPr>
-        <w:fldChar w:fldCharType="end"/>
-      </w:r>
     </w:p>
     <w:p>
       <w:pPr>
@@ -3999,7 +3966,7 @@
           <w:rtl/>
         </w:rPr>
       </w:pPr>
-      <w:hyperlink r:id="rId11" w:anchor="_Toc125298488" w:history="1">
+      <w:hyperlink r:id="rId10" w:anchor="_Toc125298488" w:history="1">
         <w:r>
           <w:rPr>
             <w:rStyle w:val="Hyperlink"/>
@@ -4064,7 +4031,7 @@
           <w:lang w:val="en-GB" w:eastAsia="en-GB" w:bidi="ar-SA"/>
         </w:rPr>
       </w:pPr>
-      <w:hyperlink r:id="rId12" w:anchor="_Toc125298488" w:history="1">
+      <w:hyperlink r:id="rId11" w:anchor="_Toc125298488" w:history="1">
         <w:r>
           <w:rPr>
             <w:rStyle w:val="Hyperlink"/>
@@ -4139,7 +4106,7 @@
           <w:rtl/>
         </w:rPr>
       </w:pPr>
-      <w:hyperlink r:id="rId13" w:anchor="_Toc125298488" w:history="1">
+      <w:hyperlink r:id="rId12" w:anchor="_Toc125298488" w:history="1">
         <w:r>
           <w:rPr>
             <w:rStyle w:val="Hyperlink"/>
@@ -4204,7 +4171,7 @@
           <w:lang w:val="en-GB" w:eastAsia="en-GB" w:bidi="ar-SA"/>
         </w:rPr>
       </w:pPr>
-      <w:hyperlink r:id="rId14" w:anchor="_Toc125298488" w:history="1">
+      <w:hyperlink r:id="rId13" w:anchor="_Toc125298488" w:history="1">
         <w:r>
           <w:rPr>
             <w:rStyle w:val="Hyperlink"/>
@@ -4279,18 +4246,30 @@
           <w:rtl/>
         </w:rPr>
       </w:pPr>
-      <w:hyperlink r:id="rId15" w:anchor="_Toc125298488" w:history="1">
-        <w:r>
-          <w:rPr>
-            <w:rStyle w:val="Hyperlink"/>
-            <w:rFonts w:cs="B Nazanin" w:hint="cs"/>
-            <w:noProof/>
-            <w:color w:val="auto"/>
-            <w:szCs w:val="24"/>
-            <w:u w:val="none"/>
-            <w:rtl/>
-          </w:rPr>
-          <w:t>جدول ‏2</w:t>
+      <w:hyperlink r:id="rId14" w:anchor="_Toc125298488" w:history="1">
+        <w:r>
+          <w:rPr>
+            <w:rStyle w:val="Hyperlink"/>
+            <w:rFonts w:cs="B Nazanin" w:hint="cs"/>
+            <w:noProof/>
+            <w:color w:val="auto"/>
+            <w:szCs w:val="24"/>
+            <w:u w:val="none"/>
+            <w:rtl/>
+          </w:rPr>
+          <w:t>شکل</w:t>
+        </w:r>
+        <w:r>
+          <w:rPr>
+            <w:rStyle w:val="Hyperlink"/>
+            <w:rFonts w:cs="B Nazanin" w:hint="cs"/>
+            <w:noProof/>
+            <w:color w:val="auto"/>
+            <w:szCs w:val="24"/>
+            <w:u w:val="none"/>
+            <w:rtl/>
+          </w:rPr>
+          <w:t xml:space="preserve"> ‏2</w:t>
         </w:r>
         <w:r>
           <w:rPr>
@@ -4353,18 +4332,30 @@
           <w:lang w:val="en-GB" w:eastAsia="en-GB" w:bidi="ar-SA"/>
         </w:rPr>
       </w:pPr>
-      <w:hyperlink r:id="rId16" w:anchor="_Toc125298488" w:history="1">
-        <w:r>
-          <w:rPr>
-            <w:rStyle w:val="Hyperlink"/>
-            <w:rFonts w:cs="B Nazanin" w:hint="cs"/>
-            <w:noProof/>
-            <w:color w:val="auto"/>
-            <w:szCs w:val="24"/>
-            <w:u w:val="none"/>
-            <w:rtl/>
-          </w:rPr>
-          <w:t>جدول ‏*3</w:t>
+      <w:hyperlink r:id="rId15" w:anchor="_Toc125298488" w:history="1">
+        <w:r>
+          <w:rPr>
+            <w:rStyle w:val="Hyperlink"/>
+            <w:rFonts w:cs="B Nazanin" w:hint="cs"/>
+            <w:noProof/>
+            <w:color w:val="auto"/>
+            <w:szCs w:val="24"/>
+            <w:u w:val="none"/>
+            <w:rtl/>
+          </w:rPr>
+          <w:t>شکل</w:t>
+        </w:r>
+        <w:r>
+          <w:rPr>
+            <w:rStyle w:val="Hyperlink"/>
+            <w:rFonts w:cs="B Nazanin" w:hint="cs"/>
+            <w:noProof/>
+            <w:color w:val="auto"/>
+            <w:szCs w:val="24"/>
+            <w:u w:val="none"/>
+            <w:rtl/>
+          </w:rPr>
+          <w:t xml:space="preserve"> ‏*3</w:t>
         </w:r>
         <w:r>
           <w:rPr>
@@ -4458,7 +4449,19 @@
           <w:u w:val="none"/>
           <w:rtl/>
         </w:rPr>
-        <w:t>جدول ‏4</w:t>
+        <w:t>شکل</w:t>
+      </w:r>
+      <w:r>
+        <w:rPr>
+          <w:rStyle w:val="Hyperlink"/>
+          <w:rFonts w:cs="B Nazanin" w:hint="cs"/>
+          <w:noProof/>
+          <w:color w:val="auto"/>
+          <w:szCs w:val="24"/>
+          <w:u w:val="none"/>
+          <w:rtl/>
+        </w:rPr>
+        <w:t xml:space="preserve"> ‏4</w:t>
       </w:r>
       <w:r>
         <w:rPr>
@@ -4530,18 +4533,30 @@
           <w:lang w:val="en-GB" w:eastAsia="en-GB" w:bidi="ar-SA"/>
         </w:rPr>
       </w:pPr>
-      <w:hyperlink r:id="rId17" w:anchor="_Toc125298488" w:history="1">
-        <w:r>
-          <w:rPr>
-            <w:rStyle w:val="Hyperlink"/>
-            <w:rFonts w:cs="B Nazanin" w:hint="cs"/>
-            <w:noProof/>
-            <w:color w:val="auto"/>
-            <w:szCs w:val="24"/>
-            <w:u w:val="none"/>
-            <w:rtl/>
-          </w:rPr>
-          <w:t>جدول ‏1</w:t>
+      <w:hyperlink r:id="rId16" w:anchor="_Toc125298488" w:history="1">
+        <w:r>
+          <w:rPr>
+            <w:rStyle w:val="Hyperlink"/>
+            <w:rFonts w:cs="B Nazanin" w:hint="cs"/>
+            <w:noProof/>
+            <w:color w:val="auto"/>
+            <w:szCs w:val="24"/>
+            <w:u w:val="none"/>
+            <w:rtl/>
+          </w:rPr>
+          <w:t>شکل</w:t>
+        </w:r>
+        <w:r>
+          <w:rPr>
+            <w:rStyle w:val="Hyperlink"/>
+            <w:rFonts w:cs="B Nazanin" w:hint="cs"/>
+            <w:noProof/>
+            <w:color w:val="auto"/>
+            <w:szCs w:val="24"/>
+            <w:u w:val="none"/>
+            <w:rtl/>
+          </w:rPr>
+          <w:t xml:space="preserve"> ‏1</w:t>
         </w:r>
         <w:r>
           <w:rPr>
@@ -4605,18 +4620,30 @@
           <w:rtl/>
         </w:rPr>
       </w:pPr>
-      <w:hyperlink r:id="rId18" w:anchor="_Toc125298488" w:history="1">
-        <w:r>
-          <w:rPr>
-            <w:rStyle w:val="Hyperlink"/>
-            <w:rFonts w:cs="B Nazanin" w:hint="cs"/>
-            <w:noProof/>
-            <w:color w:val="auto"/>
-            <w:szCs w:val="24"/>
-            <w:u w:val="none"/>
-            <w:rtl/>
-          </w:rPr>
-          <w:t>جدول ‏2</w:t>
+      <w:hyperlink r:id="rId17" w:anchor="_Toc125298488" w:history="1">
+        <w:r>
+          <w:rPr>
+            <w:rStyle w:val="Hyperlink"/>
+            <w:rFonts w:cs="B Nazanin" w:hint="cs"/>
+            <w:noProof/>
+            <w:color w:val="auto"/>
+            <w:szCs w:val="24"/>
+            <w:u w:val="none"/>
+            <w:rtl/>
+          </w:rPr>
+          <w:t>شکل</w:t>
+        </w:r>
+        <w:r>
+          <w:rPr>
+            <w:rStyle w:val="Hyperlink"/>
+            <w:rFonts w:cs="B Nazanin" w:hint="cs"/>
+            <w:noProof/>
+            <w:color w:val="auto"/>
+            <w:szCs w:val="24"/>
+            <w:u w:val="none"/>
+            <w:rtl/>
+          </w:rPr>
+          <w:t>‏2</w:t>
         </w:r>
         <w:r>
           <w:rPr>
@@ -4848,18 +4875,30 @@
           <w:rtl/>
         </w:rPr>
       </w:pPr>
-      <w:hyperlink r:id="rId19" w:anchor="_Toc125298488" w:history="1">
-        <w:r>
-          <w:rPr>
-            <w:rStyle w:val="Hyperlink"/>
-            <w:rFonts w:cs="B Nazanin" w:hint="cs"/>
-            <w:noProof/>
-            <w:color w:val="auto"/>
-            <w:szCs w:val="24"/>
-            <w:u w:val="none"/>
-            <w:rtl/>
-          </w:rPr>
-          <w:t>جدول ‏3</w:t>
+      <w:hyperlink r:id="rId18" w:anchor="_Toc125298488" w:history="1">
+        <w:r>
+          <w:rPr>
+            <w:rStyle w:val="Hyperlink"/>
+            <w:rFonts w:cs="B Nazanin" w:hint="cs"/>
+            <w:noProof/>
+            <w:color w:val="auto"/>
+            <w:szCs w:val="24"/>
+            <w:u w:val="none"/>
+            <w:rtl/>
+          </w:rPr>
+          <w:t>شکل</w:t>
+        </w:r>
+        <w:r>
+          <w:rPr>
+            <w:rStyle w:val="Hyperlink"/>
+            <w:rFonts w:cs="B Nazanin" w:hint="cs"/>
+            <w:noProof/>
+            <w:color w:val="auto"/>
+            <w:szCs w:val="24"/>
+            <w:u w:val="none"/>
+            <w:rtl/>
+          </w:rPr>
+          <w:t xml:space="preserve"> ‏3</w:t>
         </w:r>
         <w:r>
           <w:rPr>
@@ -4955,18 +4994,30 @@
           <w:lang w:val="en-GB" w:eastAsia="en-GB" w:bidi="ar-SA"/>
         </w:rPr>
       </w:pPr>
-      <w:hyperlink r:id="rId20" w:anchor="_Toc125298488" w:history="1">
-        <w:r>
-          <w:rPr>
-            <w:rStyle w:val="Hyperlink"/>
-            <w:rFonts w:cs="B Nazanin" w:hint="cs"/>
-            <w:noProof/>
-            <w:color w:val="auto"/>
-            <w:szCs w:val="24"/>
-            <w:u w:val="none"/>
-            <w:rtl/>
-          </w:rPr>
-          <w:t>جدول ‏4</w:t>
+      <w:hyperlink r:id="rId19" w:anchor="_Toc125298488" w:history="1">
+        <w:r>
+          <w:rPr>
+            <w:rStyle w:val="Hyperlink"/>
+            <w:rFonts w:cs="B Nazanin" w:hint="cs"/>
+            <w:noProof/>
+            <w:color w:val="auto"/>
+            <w:szCs w:val="24"/>
+            <w:u w:val="none"/>
+            <w:rtl/>
+          </w:rPr>
+          <w:t>شکل</w:t>
+        </w:r>
+        <w:r>
+          <w:rPr>
+            <w:rStyle w:val="Hyperlink"/>
+            <w:rFonts w:cs="B Nazanin" w:hint="cs"/>
+            <w:noProof/>
+            <w:color w:val="auto"/>
+            <w:szCs w:val="24"/>
+            <w:u w:val="none"/>
+            <w:rtl/>
+          </w:rPr>
+          <w:t xml:space="preserve"> ‏4</w:t>
         </w:r>
         <w:r>
           <w:rPr>
@@ -5021,6 +5072,454 @@
           <w:tab w:val="right" w:leader="dot" w:pos="8665"/>
         </w:tabs>
         <w:rPr>
+          <w:rStyle w:val="Hyperlink"/>
+          <w:rFonts w:cs="B Nazanin"/>
+          <w:noProof/>
+          <w:color w:val="auto"/>
+          <w:szCs w:val="24"/>
+          <w:u w:val="none"/>
+          <w:rtl/>
+        </w:rPr>
+      </w:pPr>
+      <w:hyperlink r:id="rId20" w:anchor="_Toc125298488" w:history="1">
+        <w:r>
+          <w:rPr>
+            <w:rStyle w:val="Hyperlink"/>
+            <w:rFonts w:cs="B Nazanin" w:hint="cs"/>
+            <w:noProof/>
+            <w:color w:val="auto"/>
+            <w:szCs w:val="24"/>
+            <w:u w:val="none"/>
+            <w:rtl/>
+          </w:rPr>
+          <w:t>شکل</w:t>
+        </w:r>
+        <w:r>
+          <w:rPr>
+            <w:rStyle w:val="Hyperlink"/>
+            <w:rFonts w:cs="B Nazanin" w:hint="cs"/>
+            <w:noProof/>
+            <w:color w:val="auto"/>
+            <w:szCs w:val="24"/>
+            <w:u w:val="none"/>
+            <w:rtl/>
+          </w:rPr>
+          <w:t xml:space="preserve"> ‏5</w:t>
+        </w:r>
+        <w:r>
+          <w:rPr>
+            <w:rStyle w:val="Hyperlink"/>
+            <w:rFonts w:cs="B Nazanin" w:hint="cs"/>
+            <w:noProof/>
+            <w:color w:val="auto"/>
+            <w:szCs w:val="24"/>
+            <w:u w:val="none"/>
+            <w:rtl/>
+          </w:rPr>
+          <w:noBreakHyphen/>
+          <w:t>3</w:t>
+        </w:r>
+        <w:r>
+          <w:rPr>
+            <w:rFonts w:cs="B Nazanin" w:hint="cs"/>
+            <w:szCs w:val="24"/>
+            <w:rtl/>
+          </w:rPr>
+          <w:t xml:space="preserve"> سطوح انتقال حرارت اولیه و ثانویه</w:t>
+        </w:r>
+        <w:r>
+          <w:rPr>
+            <w:rFonts w:cs="B Nazanin" w:hint="cs"/>
+            <w:iCs/>
+            <w:szCs w:val="24"/>
+            <w:rtl/>
+          </w:rPr>
+          <w:t xml:space="preserve"> </w:t>
+        </w:r>
+        <w:r>
+          <w:rPr>
+            <w:rStyle w:val="Hyperlink"/>
+            <w:rFonts w:cs="B Nazanin" w:hint="cs"/>
+            <w:noProof/>
+            <w:webHidden/>
+            <w:color w:val="auto"/>
+            <w:szCs w:val="24"/>
+            <w:u w:val="none"/>
+            <w:rtl/>
+          </w:rPr>
+          <w:tab/>
+          <w:t>14</w:t>
+        </w:r>
+      </w:hyperlink>
+    </w:p>
+    <w:p>
+      <w:pPr>
+        <w:rPr>
+          <w:rFonts w:eastAsiaTheme="minorEastAsia"/>
+          <w:rtl/>
+        </w:rPr>
+      </w:pPr>
+    </w:p>
+    <w:p>
+      <w:pPr>
+        <w:pStyle w:val="TableofFigures"/>
+        <w:tabs>
+          <w:tab w:val="right" w:leader="dot" w:pos="8665"/>
+        </w:tabs>
+        <w:rPr>
+          <w:rStyle w:val="Hyperlink"/>
+          <w:rFonts w:cs="B Nazanin"/>
+          <w:noProof/>
+          <w:color w:val="auto"/>
+          <w:szCs w:val="24"/>
+          <w:u w:val="none"/>
+          <w:rtl/>
+        </w:rPr>
+      </w:pPr>
+      <w:hyperlink r:id="rId21" w:anchor="_Toc125298488" w:history="1">
+        <w:r>
+          <w:rPr>
+            <w:rStyle w:val="Hyperlink"/>
+            <w:rFonts w:cs="B Nazanin" w:hint="cs"/>
+            <w:noProof/>
+            <w:color w:val="auto"/>
+            <w:szCs w:val="24"/>
+            <w:u w:val="none"/>
+            <w:rtl/>
+          </w:rPr>
+          <w:t>شکل ‏</w:t>
+        </w:r>
+        <w:r>
+          <w:rPr>
+            <w:rStyle w:val="Hyperlink"/>
+            <w:rFonts w:cs="B Nazanin" w:hint="cs"/>
+            <w:noProof/>
+            <w:color w:val="auto"/>
+            <w:szCs w:val="24"/>
+            <w:u w:val="none"/>
+            <w:rtl/>
+          </w:rPr>
+          <w:t>1</w:t>
+        </w:r>
+        <w:r>
+          <w:rPr>
+            <w:rStyle w:val="Hyperlink"/>
+            <w:rFonts w:cs="B Nazanin" w:hint="cs"/>
+            <w:noProof/>
+            <w:color w:val="auto"/>
+            <w:szCs w:val="24"/>
+            <w:u w:val="none"/>
+            <w:rtl/>
+          </w:rPr>
+          <w:noBreakHyphen/>
+        </w:r>
+        <w:r>
+          <w:rPr>
+            <w:rStyle w:val="Hyperlink"/>
+            <w:rFonts w:cs="B Nazanin" w:hint="cs"/>
+            <w:noProof/>
+            <w:color w:val="auto"/>
+            <w:szCs w:val="24"/>
+            <w:u w:val="none"/>
+            <w:rtl/>
+          </w:rPr>
+          <w:t>4</w:t>
+        </w:r>
+        <w:r>
+          <w:rPr>
+            <w:szCs w:val="24"/>
+            <w:rtl/>
+          </w:rPr>
+          <w:t xml:space="preserve"> </w:t>
+        </w:r>
+        <w:r>
+          <w:rPr>
+            <w:szCs w:val="24"/>
+            <w:rtl/>
+          </w:rPr>
+          <w:t>تأثیر متغیرهای طراحی بر عملکرد انتقال حرارت</w:t>
+        </w:r>
+        <w:r>
+          <w:rPr>
+            <w:rFonts w:cs="B Nazanin" w:hint="cs"/>
+            <w:iCs/>
+            <w:szCs w:val="24"/>
+            <w:rtl/>
+          </w:rPr>
+          <w:t xml:space="preserve"> </w:t>
+        </w:r>
+        <w:r>
+          <w:rPr>
+            <w:rStyle w:val="Hyperlink"/>
+            <w:rFonts w:cs="B Nazanin" w:hint="cs"/>
+            <w:noProof/>
+            <w:webHidden/>
+            <w:color w:val="auto"/>
+            <w:szCs w:val="24"/>
+            <w:u w:val="none"/>
+            <w:rtl/>
+          </w:rPr>
+          <w:tab/>
+        </w:r>
+        <w:r>
+          <w:rPr>
+            <w:rStyle w:val="Hyperlink"/>
+            <w:rFonts w:cs="B Nazanin" w:hint="cs"/>
+            <w:noProof/>
+            <w:webHidden/>
+            <w:color w:val="auto"/>
+            <w:szCs w:val="24"/>
+            <w:u w:val="none"/>
+            <w:rtl/>
+          </w:rPr>
+          <w:t>55</w:t>
+        </w:r>
+      </w:hyperlink>
+    </w:p>
+    <w:p>
+      <w:pPr>
+        <w:pStyle w:val="TableofFigures"/>
+        <w:tabs>
+          <w:tab w:val="right" w:leader="dot" w:pos="8665"/>
+        </w:tabs>
+        <w:rPr>
+          <w:rStyle w:val="Hyperlink"/>
+          <w:rFonts w:cs="B Nazanin"/>
+          <w:noProof/>
+          <w:color w:val="auto"/>
+          <w:szCs w:val="24"/>
+          <w:u w:val="none"/>
+          <w:rtl/>
+        </w:rPr>
+      </w:pPr>
+      <w:hyperlink r:id="rId22" w:anchor="_Toc125298488" w:history="1">
+        <w:r>
+          <w:rPr>
+            <w:rStyle w:val="Hyperlink"/>
+            <w:rFonts w:cs="B Nazanin" w:hint="cs"/>
+            <w:noProof/>
+            <w:color w:val="auto"/>
+            <w:szCs w:val="24"/>
+            <w:u w:val="none"/>
+            <w:rtl/>
+          </w:rPr>
+          <w:t>شکل ‏</w:t>
+        </w:r>
+        <w:r>
+          <w:rPr>
+            <w:rStyle w:val="Hyperlink"/>
+            <w:rFonts w:cs="B Nazanin" w:hint="cs"/>
+            <w:noProof/>
+            <w:color w:val="auto"/>
+            <w:szCs w:val="24"/>
+            <w:u w:val="none"/>
+            <w:rtl/>
+          </w:rPr>
+          <w:t>2</w:t>
+        </w:r>
+        <w:r>
+          <w:rPr>
+            <w:rStyle w:val="Hyperlink"/>
+            <w:rFonts w:cs="B Nazanin" w:hint="cs"/>
+            <w:noProof/>
+            <w:color w:val="auto"/>
+            <w:szCs w:val="24"/>
+            <w:u w:val="none"/>
+            <w:rtl/>
+          </w:rPr>
+          <w:noBreakHyphen/>
+        </w:r>
+        <w:r>
+          <w:rPr>
+            <w:rStyle w:val="Hyperlink"/>
+            <w:rFonts w:cs="B Nazanin" w:hint="cs"/>
+            <w:noProof/>
+            <w:color w:val="auto"/>
+            <w:szCs w:val="24"/>
+            <w:u w:val="none"/>
+            <w:rtl/>
+          </w:rPr>
+          <w:t>4</w:t>
+        </w:r>
+        <w:r>
+          <w:rPr>
+            <w:rFonts w:cs="B Nazanin" w:hint="cs"/>
+            <w:szCs w:val="24"/>
+            <w:rtl/>
+          </w:rPr>
+          <w:t xml:space="preserve"> </w:t>
+        </w:r>
+        <w:r>
+          <w:rPr>
+            <w:rFonts w:cs="B Nazanin" w:hint="cs"/>
+            <w:szCs w:val="24"/>
+            <w:rtl/>
+          </w:rPr>
+          <w:t>دامنه همگرایی مدل مورد بررسی</w:t>
+        </w:r>
+        <w:r>
+          <w:rPr>
+            <w:rFonts w:cs="B Nazanin" w:hint="cs"/>
+            <w:szCs w:val="24"/>
+            <w:rtl/>
+          </w:rPr>
+          <w:t xml:space="preserve"> برای زوایای 60 درجه و 90 درجه</w:t>
+        </w:r>
+        <w:r>
+          <w:rPr>
+            <w:rFonts w:cs="B Nazanin" w:hint="cs"/>
+            <w:iCs/>
+            <w:szCs w:val="24"/>
+            <w:rtl/>
+          </w:rPr>
+          <w:t xml:space="preserve"> </w:t>
+        </w:r>
+        <w:r>
+          <w:rPr>
+            <w:rStyle w:val="Hyperlink"/>
+            <w:rFonts w:cs="B Nazanin" w:hint="cs"/>
+            <w:noProof/>
+            <w:webHidden/>
+            <w:color w:val="auto"/>
+            <w:szCs w:val="24"/>
+            <w:u w:val="none"/>
+            <w:rtl/>
+          </w:rPr>
+          <w:tab/>
+        </w:r>
+        <w:r>
+          <w:rPr>
+            <w:rStyle w:val="Hyperlink"/>
+            <w:rFonts w:cs="B Nazanin" w:hint="cs"/>
+            <w:noProof/>
+            <w:webHidden/>
+            <w:color w:val="auto"/>
+            <w:szCs w:val="24"/>
+            <w:u w:val="none"/>
+            <w:rtl/>
+          </w:rPr>
+          <w:t>57</w:t>
+        </w:r>
+      </w:hyperlink>
+    </w:p>
+    <w:p>
+      <w:pPr>
+        <w:pStyle w:val="TableofFigures"/>
+        <w:tabs>
+          <w:tab w:val="right" w:leader="dot" w:pos="8665"/>
+        </w:tabs>
+        <w:rPr>
+          <w:rStyle w:val="Hyperlink"/>
+          <w:rFonts w:cs="B Nazanin"/>
+          <w:noProof/>
+          <w:color w:val="auto"/>
+          <w:szCs w:val="24"/>
+          <w:u w:val="none"/>
+          <w:rtl/>
+        </w:rPr>
+      </w:pPr>
+      <w:hyperlink r:id="rId23" w:anchor="_Toc125298488" w:history="1">
+        <w:r>
+          <w:rPr>
+            <w:rStyle w:val="Hyperlink"/>
+            <w:rFonts w:cs="B Nazanin" w:hint="cs"/>
+            <w:noProof/>
+            <w:color w:val="auto"/>
+            <w:szCs w:val="24"/>
+            <w:u w:val="none"/>
+            <w:rtl/>
+          </w:rPr>
+          <w:t>شکل</w:t>
+        </w:r>
+        <w:r>
+          <w:rPr>
+            <w:rStyle w:val="Hyperlink"/>
+            <w:rFonts w:cs="B Nazanin" w:hint="cs"/>
+            <w:noProof/>
+            <w:color w:val="auto"/>
+            <w:szCs w:val="24"/>
+            <w:u w:val="none"/>
+            <w:rtl/>
+          </w:rPr>
+          <w:t xml:space="preserve"> ‏</w:t>
+        </w:r>
+        <w:r>
+          <w:rPr>
+            <w:rStyle w:val="Hyperlink"/>
+            <w:rFonts w:cs="B Nazanin" w:hint="cs"/>
+            <w:noProof/>
+            <w:color w:val="auto"/>
+            <w:szCs w:val="24"/>
+            <w:u w:val="none"/>
+            <w:rtl/>
+          </w:rPr>
+          <w:t>3</w:t>
+        </w:r>
+        <w:r>
+          <w:rPr>
+            <w:rStyle w:val="Hyperlink"/>
+            <w:rFonts w:cs="B Nazanin" w:hint="cs"/>
+            <w:noProof/>
+            <w:color w:val="auto"/>
+            <w:szCs w:val="24"/>
+            <w:u w:val="none"/>
+            <w:rtl/>
+          </w:rPr>
+          <w:noBreakHyphen/>
+        </w:r>
+        <w:r>
+          <w:rPr>
+            <w:rStyle w:val="Hyperlink"/>
+            <w:rFonts w:cs="B Nazanin" w:hint="cs"/>
+            <w:noProof/>
+            <w:color w:val="auto"/>
+            <w:szCs w:val="24"/>
+            <w:u w:val="none"/>
+            <w:rtl/>
+          </w:rPr>
+          <w:t>4</w:t>
+        </w:r>
+        <w:r>
+          <w:rPr>
+            <w:rFonts w:cs="B Nazanin"/>
+            <w:iCs/>
+            <w:szCs w:val="24"/>
+            <w:rtl/>
+          </w:rPr>
+          <w:t xml:space="preserve"> </w:t>
+        </w:r>
+        <w:r>
+          <w:rPr>
+            <w:rFonts w:cs="B Nazanin" w:hint="cs"/>
+            <w:iCs/>
+            <w:szCs w:val="24"/>
+            <w:rtl/>
+          </w:rPr>
+          <w:t xml:space="preserve">تغییرات هزیته سالانه عملیاتی مبدل در مقابل بازده انتقال حرارت دو مدل مورد بررسی </w:t>
+        </w:r>
+        <w:r>
+          <w:rPr>
+            <w:rStyle w:val="Hyperlink"/>
+            <w:rFonts w:cs="B Nazanin" w:hint="cs"/>
+            <w:noProof/>
+            <w:webHidden/>
+            <w:color w:val="auto"/>
+            <w:szCs w:val="24"/>
+            <w:u w:val="none"/>
+            <w:rtl/>
+          </w:rPr>
+          <w:tab/>
+          <w:t>14</w:t>
+        </w:r>
+      </w:hyperlink>
+    </w:p>
+    <w:p>
+      <w:pPr>
+        <w:pStyle w:val="TableofFigures"/>
+        <w:tabs>
+          <w:tab w:val="right" w:leader="dot" w:pos="8665"/>
+        </w:tabs>
+        <w:rPr>
           <w:rFonts w:asciiTheme="minorHAnsi" w:eastAsiaTheme="minorEastAsia" w:hAnsiTheme="minorHAnsi" w:cs="B Nazanin"/>
           <w:noProof/>
           <w:szCs w:val="24"/>
@@ -5028,18 +5527,42 @@
           <w:lang w:val="en-GB" w:eastAsia="en-GB" w:bidi="ar-SA"/>
         </w:rPr>
       </w:pPr>
-      <w:hyperlink r:id="rId21" w:anchor="_Toc125298488" w:history="1">
-        <w:r>
-          <w:rPr>
-            <w:rStyle w:val="Hyperlink"/>
-            <w:rFonts w:cs="B Nazanin" w:hint="cs"/>
-            <w:noProof/>
-            <w:color w:val="auto"/>
-            <w:szCs w:val="24"/>
-            <w:u w:val="none"/>
-            <w:rtl/>
-          </w:rPr>
-          <w:t>جدول ‏5</w:t>
+      <w:hyperlink r:id="rId24" w:anchor="_Toc125298488" w:history="1">
+        <w:r>
+          <w:rPr>
+            <w:rStyle w:val="Hyperlink"/>
+            <w:rFonts w:cs="B Nazanin" w:hint="cs"/>
+            <w:noProof/>
+            <w:color w:val="auto"/>
+            <w:szCs w:val="24"/>
+            <w:u w:val="none"/>
+            <w:rtl/>
+          </w:rPr>
+          <w:t>شکل</w:t>
+        </w:r>
+        <w:r>
+          <w:rPr>
+            <w:rStyle w:val="Hyperlink"/>
+            <w:rFonts w:cs="B Nazanin" w:hint="cs"/>
+            <w:noProof/>
+            <w:color w:val="auto"/>
+            <w:szCs w:val="24"/>
+            <w:u w:val="none"/>
+            <w:rtl/>
+          </w:rPr>
+          <w:t>*</w:t>
+        </w:r>
+        <w:r>
+          <w:rPr>
+            <w:rStyle w:val="Hyperlink"/>
+            <w:rFonts w:cs="B Nazanin" w:hint="cs"/>
+            <w:noProof/>
+            <w:color w:val="auto"/>
+            <w:szCs w:val="24"/>
+            <w:u w:val="none"/>
+            <w:rtl/>
+          </w:rPr>
+          <w:t>4</w:t>
         </w:r>
         <w:r>
           <w:rPr>
@@ -5052,15 +5575,34 @@
             <w:rtl/>
           </w:rPr>
           <w:noBreakHyphen/>
-          <w:t>3</w:t>
-        </w:r>
-        <w:r>
-          <w:rPr>
-            <w:rFonts w:cs="B Nazanin" w:hint="cs"/>
-            <w:szCs w:val="24"/>
-            <w:rtl/>
-          </w:rPr>
-          <w:t xml:space="preserve"> سطوح انتقال حرارت اولیه و ثانویه</w:t>
+        </w:r>
+        <w:r>
+          <w:rPr>
+            <w:rStyle w:val="Hyperlink"/>
+            <w:rFonts w:cs="B Nazanin" w:hint="cs"/>
+            <w:noProof/>
+            <w:color w:val="auto"/>
+            <w:szCs w:val="24"/>
+            <w:u w:val="none"/>
+            <w:rtl/>
+          </w:rPr>
+          <w:t>4</w:t>
+        </w:r>
+        <w:r>
+          <w:rPr>
+            <w:rFonts w:cs="B Nazanin" w:hint="cs"/>
+            <w:szCs w:val="24"/>
+            <w:rtl/>
+          </w:rPr>
+          <w:t xml:space="preserve"> </w:t>
+        </w:r>
+        <w:r>
+          <w:rPr>
+            <w:rFonts w:cs="B Nazanin" w:hint="cs"/>
+            <w:sz w:val="28"/>
+            <w:rtl/>
+          </w:rPr>
+          <w:t>مقدار افت فشار کل در مقادیر مختلف</w:t>
         </w:r>
         <w:r>
           <w:rPr>
@@ -5083,9 +5625,807 @@
             <w:rtl/>
           </w:rPr>
           <w:tab/>
-          <w:t>14</w:t>
+        </w:r>
+        <w:r>
+          <w:rPr>
+            <w:rStyle w:val="Hyperlink"/>
+            <w:rFonts w:cs="B Nazanin" w:hint="cs"/>
+            <w:noProof/>
+            <w:webHidden/>
+            <w:color w:val="auto"/>
+            <w:szCs w:val="24"/>
+            <w:u w:val="none"/>
+            <w:rtl/>
+          </w:rPr>
+          <w:t>61</w:t>
         </w:r>
       </w:hyperlink>
+    </w:p>
+    <w:p>
+      <w:pPr>
+        <w:pStyle w:val="TableofFigures"/>
+        <w:tabs>
+          <w:tab w:val="right" w:leader="dot" w:pos="8665"/>
+        </w:tabs>
+        <w:rPr>
+          <w:rStyle w:val="Hyperlink"/>
+          <w:rFonts w:cs="B Nazanin"/>
+          <w:noProof/>
+          <w:color w:val="auto"/>
+          <w:szCs w:val="24"/>
+          <w:u w:val="none"/>
+          <w:rtl/>
+        </w:rPr>
+      </w:pPr>
+      <w:hyperlink r:id="rId25" w:anchor="_Toc125298488" w:history="1">
+        <w:r>
+          <w:rPr>
+            <w:rStyle w:val="Hyperlink"/>
+            <w:rFonts w:cs="B Nazanin" w:hint="cs"/>
+            <w:noProof/>
+            <w:color w:val="auto"/>
+            <w:szCs w:val="24"/>
+            <w:u w:val="none"/>
+            <w:rtl/>
+          </w:rPr>
+          <w:t>شکل</w:t>
+        </w:r>
+        <w:r>
+          <w:rPr>
+            <w:rStyle w:val="Hyperlink"/>
+            <w:rFonts w:cs="B Nazanin" w:hint="cs"/>
+            <w:noProof/>
+            <w:color w:val="auto"/>
+            <w:szCs w:val="24"/>
+            <w:u w:val="none"/>
+            <w:rtl/>
+          </w:rPr>
+          <w:t xml:space="preserve"> ‏</w:t>
+        </w:r>
+        <w:r>
+          <w:rPr>
+            <w:rStyle w:val="Hyperlink"/>
+            <w:rFonts w:cs="B Nazanin" w:hint="cs"/>
+            <w:noProof/>
+            <w:color w:val="auto"/>
+            <w:szCs w:val="24"/>
+            <w:u w:val="none"/>
+            <w:rtl/>
+          </w:rPr>
+          <w:t>5</w:t>
+        </w:r>
+        <w:r>
+          <w:rPr>
+            <w:rStyle w:val="Hyperlink"/>
+            <w:rFonts w:cs="B Nazanin" w:hint="cs"/>
+            <w:noProof/>
+            <w:color w:val="auto"/>
+            <w:szCs w:val="24"/>
+            <w:u w:val="none"/>
+            <w:rtl/>
+          </w:rPr>
+          <w:noBreakHyphen/>
+        </w:r>
+        <w:r>
+          <w:rPr>
+            <w:rStyle w:val="Hyperlink"/>
+            <w:rFonts w:cs="B Nazanin" w:hint="cs"/>
+            <w:noProof/>
+            <w:color w:val="auto"/>
+            <w:szCs w:val="24"/>
+            <w:u w:val="none"/>
+            <w:rtl/>
+          </w:rPr>
+          <w:t>4</w:t>
+        </w:r>
+        <w:r>
+          <w:rPr>
+            <w:rFonts w:cs="B Nazanin" w:hint="cs"/>
+            <w:szCs w:val="24"/>
+            <w:rtl/>
+          </w:rPr>
+          <w:t xml:space="preserve"> </w:t>
+        </w:r>
+        <w:r>
+          <w:rPr>
+            <w:rFonts w:cs="B Nazanin" w:hint="cs"/>
+            <w:sz w:val="28"/>
+            <w:rtl/>
+          </w:rPr>
+          <w:t>مقدار افت فشار کل در سيال پایه و مقادیر مختلف درصد حجمي نانوسيال</w:t>
+        </w:r>
+        <w:r>
+          <w:rPr>
+            <w:rFonts w:cs="B Nazanin" w:hint="cs"/>
+            <w:iCs/>
+            <w:szCs w:val="24"/>
+            <w:rtl/>
+          </w:rPr>
+          <w:t xml:space="preserve"> </w:t>
+        </w:r>
+        <w:r>
+          <w:rPr>
+            <w:rStyle w:val="Hyperlink"/>
+            <w:rFonts w:cs="B Nazanin" w:hint="cs"/>
+            <w:noProof/>
+            <w:webHidden/>
+            <w:color w:val="auto"/>
+            <w:szCs w:val="24"/>
+            <w:u w:val="none"/>
+            <w:rtl/>
+          </w:rPr>
+          <w:tab/>
+        </w:r>
+        <w:r>
+          <w:rPr>
+            <w:rStyle w:val="Hyperlink"/>
+            <w:rFonts w:cs="B Nazanin" w:hint="cs"/>
+            <w:noProof/>
+            <w:webHidden/>
+            <w:color w:val="auto"/>
+            <w:szCs w:val="24"/>
+            <w:u w:val="none"/>
+            <w:rtl/>
+          </w:rPr>
+          <w:t>62</w:t>
+        </w:r>
+      </w:hyperlink>
+    </w:p>
+    <w:p>
+      <w:pPr>
+        <w:pStyle w:val="TableofFigures"/>
+        <w:tabs>
+          <w:tab w:val="right" w:leader="dot" w:pos="8665"/>
+        </w:tabs>
+        <w:rPr>
+          <w:rFonts w:asciiTheme="minorHAnsi" w:eastAsiaTheme="minorEastAsia" w:hAnsiTheme="minorHAnsi" w:cs="B Nazanin"/>
+          <w:noProof/>
+          <w:szCs w:val="24"/>
+          <w:rtl/>
+          <w:lang w:val="en-GB" w:eastAsia="en-GB" w:bidi="ar-SA"/>
+        </w:rPr>
+      </w:pPr>
+      <w:hyperlink r:id="rId26" w:anchor="_Toc125298488" w:history="1">
+        <w:r>
+          <w:rPr>
+            <w:rStyle w:val="Hyperlink"/>
+            <w:rFonts w:cs="B Nazanin" w:hint="cs"/>
+            <w:noProof/>
+            <w:color w:val="auto"/>
+            <w:szCs w:val="24"/>
+            <w:u w:val="none"/>
+            <w:rtl/>
+          </w:rPr>
+          <w:t>شکل</w:t>
+        </w:r>
+        <w:r>
+          <w:rPr>
+            <w:rStyle w:val="Hyperlink"/>
+            <w:rFonts w:cs="B Nazanin" w:hint="cs"/>
+            <w:noProof/>
+            <w:color w:val="auto"/>
+            <w:szCs w:val="24"/>
+            <w:u w:val="none"/>
+            <w:rtl/>
+          </w:rPr>
+          <w:t xml:space="preserve"> ‏</w:t>
+        </w:r>
+        <w:r>
+          <w:rPr>
+            <w:rStyle w:val="Hyperlink"/>
+            <w:rFonts w:cs="B Nazanin" w:hint="cs"/>
+            <w:noProof/>
+            <w:color w:val="auto"/>
+            <w:szCs w:val="24"/>
+            <w:u w:val="none"/>
+            <w:rtl/>
+          </w:rPr>
+          <w:t>6</w:t>
+        </w:r>
+        <w:r>
+          <w:rPr>
+            <w:rStyle w:val="Hyperlink"/>
+            <w:rFonts w:cs="B Nazanin" w:hint="cs"/>
+            <w:noProof/>
+            <w:color w:val="auto"/>
+            <w:szCs w:val="24"/>
+            <w:u w:val="none"/>
+            <w:rtl/>
+          </w:rPr>
+          <w:noBreakHyphen/>
+        </w:r>
+        <w:r>
+          <w:rPr>
+            <w:rStyle w:val="Hyperlink"/>
+            <w:rFonts w:cs="B Nazanin" w:hint="cs"/>
+            <w:noProof/>
+            <w:color w:val="auto"/>
+            <w:szCs w:val="24"/>
+            <w:u w:val="none"/>
+            <w:rtl/>
+          </w:rPr>
+          <w:t>4</w:t>
+        </w:r>
+        <w:r>
+          <w:rPr>
+            <w:rFonts w:cs="B Nazanin" w:hint="cs"/>
+            <w:szCs w:val="24"/>
+            <w:rtl/>
+          </w:rPr>
+          <w:t xml:space="preserve"> </w:t>
+        </w:r>
+        <w:r>
+          <w:rPr>
+            <w:rFonts w:cs="B Nazanin" w:hint="cs"/>
+            <w:sz w:val="28"/>
+            <w:rtl/>
+          </w:rPr>
+          <w:t>مقدار ضریب انتقال حرارت کل در مقادیر مختلف عدد رینولدز</w:t>
+        </w:r>
+        <w:r>
+          <w:rPr>
+            <w:rStyle w:val="Hyperlink"/>
+            <w:rFonts w:cs="B Nazanin" w:hint="cs"/>
+            <w:noProof/>
+            <w:webHidden/>
+            <w:color w:val="auto"/>
+            <w:szCs w:val="24"/>
+            <w:u w:val="none"/>
+            <w:rtl/>
+          </w:rPr>
+          <w:tab/>
+        </w:r>
+        <w:r>
+          <w:rPr>
+            <w:rStyle w:val="Hyperlink"/>
+            <w:rFonts w:cs="B Nazanin" w:hint="cs"/>
+            <w:noProof/>
+            <w:webHidden/>
+            <w:color w:val="auto"/>
+            <w:szCs w:val="24"/>
+            <w:u w:val="none"/>
+            <w:rtl/>
+          </w:rPr>
+          <w:t>63</w:t>
+        </w:r>
+      </w:hyperlink>
+    </w:p>
+    <w:p>
+      <w:pPr>
+        <w:pStyle w:val="TableofFigures"/>
+        <w:tabs>
+          <w:tab w:val="right" w:leader="dot" w:pos="8665"/>
+        </w:tabs>
+        <w:rPr>
+          <w:rStyle w:val="Hyperlink"/>
+          <w:rFonts w:cs="B Nazanin"/>
+          <w:noProof/>
+          <w:color w:val="auto"/>
+          <w:szCs w:val="24"/>
+          <w:u w:val="none"/>
+          <w:rtl/>
+        </w:rPr>
+      </w:pPr>
+      <w:hyperlink r:id="rId27" w:anchor="_Toc125298488" w:history="1">
+        <w:r>
+          <w:rPr>
+            <w:rStyle w:val="Hyperlink"/>
+            <w:rFonts w:cs="B Nazanin" w:hint="cs"/>
+            <w:noProof/>
+            <w:color w:val="auto"/>
+            <w:szCs w:val="24"/>
+            <w:u w:val="none"/>
+            <w:rtl/>
+          </w:rPr>
+          <w:t>شکل</w:t>
+        </w:r>
+        <w:r>
+          <w:rPr>
+            <w:rStyle w:val="Hyperlink"/>
+            <w:rFonts w:cs="B Nazanin" w:hint="cs"/>
+            <w:noProof/>
+            <w:color w:val="auto"/>
+            <w:szCs w:val="24"/>
+            <w:u w:val="none"/>
+            <w:rtl/>
+          </w:rPr>
+          <w:t>‏</w:t>
+        </w:r>
+        <w:r>
+          <w:rPr>
+            <w:rStyle w:val="Hyperlink"/>
+            <w:rFonts w:cs="B Nazanin" w:hint="cs"/>
+            <w:noProof/>
+            <w:color w:val="auto"/>
+            <w:szCs w:val="24"/>
+            <w:u w:val="none"/>
+            <w:rtl/>
+          </w:rPr>
+          <w:t>7</w:t>
+        </w:r>
+        <w:r>
+          <w:rPr>
+            <w:rStyle w:val="Hyperlink"/>
+            <w:rFonts w:cs="B Nazanin" w:hint="cs"/>
+            <w:noProof/>
+            <w:color w:val="auto"/>
+            <w:szCs w:val="24"/>
+            <w:u w:val="none"/>
+            <w:rtl/>
+          </w:rPr>
+          <w:noBreakHyphen/>
+        </w:r>
+        <w:r>
+          <w:rPr>
+            <w:rStyle w:val="Hyperlink"/>
+            <w:rFonts w:cs="B Nazanin" w:hint="cs"/>
+            <w:noProof/>
+            <w:color w:val="auto"/>
+            <w:szCs w:val="24"/>
+            <w:u w:val="none"/>
+            <w:rtl/>
+          </w:rPr>
+          <w:t>4</w:t>
+        </w:r>
+        <w:r>
+          <w:rPr>
+            <w:rStyle w:val="Hyperlink"/>
+            <w:rFonts w:cs="B Nazanin" w:hint="cs"/>
+            <w:noProof/>
+            <w:color w:val="auto"/>
+            <w:szCs w:val="24"/>
+            <w:u w:val="none"/>
+            <w:rtl/>
+          </w:rPr>
+          <w:t xml:space="preserve"> </w:t>
+        </w:r>
+        <w:r>
+          <w:rPr>
+            <w:rFonts w:cs="B Nazanin" w:hint="cs"/>
+            <w:sz w:val="28"/>
+            <w:rtl/>
+          </w:rPr>
+          <w:t>مقدار ضریب اصطحکاک برای زاویه 60 درجه و درصد حجمی 6</w:t>
+        </w:r>
+        <w:r>
+          <w:rPr>
+            <w:rFonts w:cs="B Nazanin" w:hint="cs"/>
+            <w:iCs/>
+            <w:szCs w:val="24"/>
+            <w:rtl/>
+          </w:rPr>
+          <w:t xml:space="preserve"> </w:t>
+        </w:r>
+        <w:r>
+          <w:rPr>
+            <w:rStyle w:val="Hyperlink"/>
+            <w:rFonts w:cs="B Nazanin" w:hint="cs"/>
+            <w:noProof/>
+            <w:webHidden/>
+            <w:color w:val="auto"/>
+            <w:szCs w:val="24"/>
+            <w:u w:val="none"/>
+            <w:rtl/>
+          </w:rPr>
+          <w:tab/>
+        </w:r>
+        <w:r>
+          <w:rPr>
+            <w:rStyle w:val="Hyperlink"/>
+            <w:rFonts w:cs="B Nazanin" w:hint="cs"/>
+            <w:noProof/>
+            <w:webHidden/>
+            <w:color w:val="auto"/>
+            <w:szCs w:val="24"/>
+            <w:u w:val="none"/>
+            <w:rtl/>
+          </w:rPr>
+          <w:t>65</w:t>
+        </w:r>
+      </w:hyperlink>
+    </w:p>
+    <w:p>
+      <w:pPr>
+        <w:pStyle w:val="TableofFigures"/>
+        <w:tabs>
+          <w:tab w:val="right" w:leader="dot" w:pos="8665"/>
+        </w:tabs>
+        <w:rPr>
+          <w:rStyle w:val="Hyperlink"/>
+          <w:rFonts w:cs="B Nazanin"/>
+          <w:noProof/>
+          <w:color w:val="auto"/>
+          <w:szCs w:val="24"/>
+          <w:u w:val="none"/>
+          <w:rtl/>
+        </w:rPr>
+      </w:pPr>
+      <w:hyperlink r:id="rId28" w:anchor="_Toc125298488" w:history="1">
+        <w:r>
+          <w:rPr>
+            <w:rStyle w:val="Hyperlink"/>
+            <w:rFonts w:cs="B Nazanin" w:hint="cs"/>
+            <w:noProof/>
+            <w:color w:val="auto"/>
+            <w:szCs w:val="24"/>
+            <w:u w:val="none"/>
+            <w:rtl/>
+          </w:rPr>
+          <w:t>شکل</w:t>
+        </w:r>
+        <w:r>
+          <w:rPr>
+            <w:rStyle w:val="Hyperlink"/>
+            <w:rFonts w:cs="B Nazanin" w:hint="cs"/>
+            <w:noProof/>
+            <w:color w:val="auto"/>
+            <w:szCs w:val="24"/>
+            <w:u w:val="none"/>
+            <w:rtl/>
+          </w:rPr>
+          <w:t xml:space="preserve"> ‏</w:t>
+        </w:r>
+        <w:r>
+          <w:rPr>
+            <w:rStyle w:val="Hyperlink"/>
+            <w:rFonts w:cs="B Nazanin" w:hint="cs"/>
+            <w:noProof/>
+            <w:color w:val="auto"/>
+            <w:szCs w:val="24"/>
+            <w:u w:val="none"/>
+            <w:rtl/>
+          </w:rPr>
+          <w:t>8</w:t>
+        </w:r>
+        <w:r>
+          <w:rPr>
+            <w:rStyle w:val="Hyperlink"/>
+            <w:rFonts w:cs="B Nazanin" w:hint="cs"/>
+            <w:noProof/>
+            <w:color w:val="auto"/>
+            <w:szCs w:val="24"/>
+            <w:u w:val="none"/>
+            <w:rtl/>
+          </w:rPr>
+          <w:noBreakHyphen/>
+        </w:r>
+        <w:r>
+          <w:rPr>
+            <w:rStyle w:val="Hyperlink"/>
+            <w:rFonts w:cs="B Nazanin" w:hint="cs"/>
+            <w:noProof/>
+            <w:color w:val="auto"/>
+            <w:szCs w:val="24"/>
+            <w:u w:val="none"/>
+            <w:rtl/>
+          </w:rPr>
+          <w:t>4</w:t>
+        </w:r>
+        <w:r>
+          <w:rPr>
+            <w:rFonts w:cs="B Nazanin" w:hint="cs"/>
+            <w:szCs w:val="24"/>
+            <w:rtl/>
+          </w:rPr>
+          <w:t xml:space="preserve"> </w:t>
+        </w:r>
+        <w:r>
+          <w:rPr>
+            <w:rFonts w:cs="B Nazanin" w:hint="cs"/>
+            <w:sz w:val="28"/>
+            <w:rtl/>
+          </w:rPr>
+          <w:t xml:space="preserve">مقدار ضریب اصطحکاک برای زاویه </w:t>
+        </w:r>
+        <w:r>
+          <w:rPr>
+            <w:rFonts w:cs="B Nazanin" w:hint="cs"/>
+            <w:sz w:val="28"/>
+            <w:rtl/>
+          </w:rPr>
+          <w:t>90</w:t>
+        </w:r>
+        <w:r>
+          <w:rPr>
+            <w:rFonts w:cs="B Nazanin" w:hint="cs"/>
+            <w:sz w:val="28"/>
+            <w:rtl/>
+          </w:rPr>
+          <w:t xml:space="preserve"> درجه و درصد حجمی 6</w:t>
+        </w:r>
+        <w:r>
+          <w:rPr>
+            <w:rStyle w:val="Hyperlink"/>
+            <w:rFonts w:cs="B Nazanin" w:hint="cs"/>
+            <w:noProof/>
+            <w:webHidden/>
+            <w:color w:val="auto"/>
+            <w:szCs w:val="24"/>
+            <w:u w:val="none"/>
+            <w:rtl/>
+          </w:rPr>
+          <w:tab/>
+        </w:r>
+        <w:r>
+          <w:rPr>
+            <w:rStyle w:val="Hyperlink"/>
+            <w:rFonts w:cs="B Nazanin" w:hint="cs"/>
+            <w:noProof/>
+            <w:webHidden/>
+            <w:color w:val="auto"/>
+            <w:szCs w:val="24"/>
+            <w:u w:val="none"/>
+            <w:rtl/>
+          </w:rPr>
+          <w:t>65</w:t>
+        </w:r>
+      </w:hyperlink>
+    </w:p>
+    <w:p>
+      <w:pPr>
+        <w:pStyle w:val="TableofFigures"/>
+        <w:tabs>
+          <w:tab w:val="right" w:leader="dot" w:pos="8665"/>
+        </w:tabs>
+        <w:rPr>
+          <w:rFonts w:asciiTheme="minorHAnsi" w:eastAsiaTheme="minorEastAsia" w:hAnsiTheme="minorHAnsi" w:cs="B Nazanin"/>
+          <w:noProof/>
+          <w:szCs w:val="24"/>
+          <w:rtl/>
+          <w:lang w:val="en-GB" w:eastAsia="en-GB" w:bidi="ar-SA"/>
+        </w:rPr>
+      </w:pPr>
+      <w:hyperlink r:id="rId29" w:anchor="_Toc125298488" w:history="1">
+        <w:r>
+          <w:rPr>
+            <w:rStyle w:val="Hyperlink"/>
+            <w:rFonts w:cs="B Nazanin" w:hint="cs"/>
+            <w:noProof/>
+            <w:color w:val="auto"/>
+            <w:szCs w:val="24"/>
+            <w:u w:val="none"/>
+            <w:rtl/>
+          </w:rPr>
+          <w:t>شکل</w:t>
+        </w:r>
+        <w:r>
+          <w:rPr>
+            <w:rStyle w:val="Hyperlink"/>
+            <w:rFonts w:cs="B Nazanin" w:hint="cs"/>
+            <w:noProof/>
+            <w:color w:val="auto"/>
+            <w:szCs w:val="24"/>
+            <w:u w:val="none"/>
+            <w:rtl/>
+          </w:rPr>
+          <w:t xml:space="preserve"> </w:t>
+        </w:r>
+        <w:r>
+          <w:rPr>
+            <w:rStyle w:val="Hyperlink"/>
+            <w:rFonts w:cs="B Nazanin" w:hint="cs"/>
+            <w:noProof/>
+            <w:color w:val="auto"/>
+            <w:szCs w:val="24"/>
+            <w:u w:val="none"/>
+            <w:rtl/>
+          </w:rPr>
+          <w:t>4-9</w:t>
+        </w:r>
+        <w:r>
+          <w:rPr>
+            <w:rFonts w:cs="B Nazanin" w:hint="cs"/>
+            <w:szCs w:val="24"/>
+            <w:rtl/>
+          </w:rPr>
+          <w:t xml:space="preserve"> </w:t>
+        </w:r>
+        <w:r>
+          <w:rPr>
+            <w:rFonts w:cs="B Nazanin" w:hint="cs"/>
+            <w:sz w:val="28"/>
+            <w:rtl/>
+          </w:rPr>
+          <w:t xml:space="preserve">مقدار ضریب </w:t>
+        </w:r>
+        <w:r>
+          <w:rPr>
+            <w:rFonts w:cs="B Nazanin" w:hint="cs"/>
+            <w:sz w:val="28"/>
+            <w:rtl/>
+          </w:rPr>
+          <w:t>کالبرن</w:t>
+        </w:r>
+        <w:r>
+          <w:rPr>
+            <w:rFonts w:cs="B Nazanin" w:hint="cs"/>
+            <w:sz w:val="28"/>
+            <w:rtl/>
+          </w:rPr>
+          <w:t xml:space="preserve"> برای زاویه 60 درجه و درصد حجمی 6</w:t>
+        </w:r>
+        <w:r>
+          <w:rPr>
+            <w:rFonts w:cs="B Nazanin" w:hint="cs"/>
+            <w:iCs/>
+            <w:szCs w:val="24"/>
+            <w:rtl/>
+          </w:rPr>
+          <w:t xml:space="preserve"> </w:t>
+        </w:r>
+        <w:r>
+          <w:rPr>
+            <w:rStyle w:val="Hyperlink"/>
+            <w:rFonts w:cs="B Nazanin" w:hint="cs"/>
+            <w:noProof/>
+            <w:webHidden/>
+            <w:color w:val="auto"/>
+            <w:szCs w:val="24"/>
+            <w:u w:val="none"/>
+            <w:rtl/>
+          </w:rPr>
+          <w:tab/>
+        </w:r>
+        <w:r>
+          <w:rPr>
+            <w:rStyle w:val="Hyperlink"/>
+            <w:rFonts w:cs="B Nazanin" w:hint="cs"/>
+            <w:noProof/>
+            <w:webHidden/>
+            <w:color w:val="auto"/>
+            <w:szCs w:val="24"/>
+            <w:u w:val="none"/>
+            <w:rtl/>
+          </w:rPr>
+          <w:t>67</w:t>
+        </w:r>
+      </w:hyperlink>
+    </w:p>
+    <w:p>
+      <w:pPr>
+        <w:pStyle w:val="TableofFigures"/>
+        <w:tabs>
+          <w:tab w:val="right" w:leader="dot" w:pos="8665"/>
+        </w:tabs>
+        <w:rPr>
+          <w:rStyle w:val="Hyperlink"/>
+          <w:rFonts w:cs="B Nazanin"/>
+          <w:noProof/>
+          <w:color w:val="auto"/>
+          <w:szCs w:val="24"/>
+          <w:u w:val="none"/>
+          <w:rtl/>
+        </w:rPr>
+      </w:pPr>
+      <w:hyperlink r:id="rId30" w:anchor="_Toc125298488" w:history="1">
+        <w:r>
+          <w:rPr>
+            <w:rStyle w:val="Hyperlink"/>
+            <w:rFonts w:cs="B Nazanin" w:hint="cs"/>
+            <w:noProof/>
+            <w:color w:val="auto"/>
+            <w:szCs w:val="24"/>
+            <w:u w:val="none"/>
+            <w:rtl/>
+          </w:rPr>
+          <w:t>شکل</w:t>
+        </w:r>
+        <w:r>
+          <w:rPr>
+            <w:rStyle w:val="Hyperlink"/>
+            <w:rFonts w:cs="B Nazanin" w:hint="cs"/>
+            <w:noProof/>
+            <w:color w:val="auto"/>
+            <w:szCs w:val="24"/>
+            <w:u w:val="none"/>
+            <w:rtl/>
+          </w:rPr>
+          <w:t xml:space="preserve"> </w:t>
+        </w:r>
+        <w:r>
+          <w:rPr>
+            <w:rStyle w:val="Hyperlink"/>
+            <w:rFonts w:cs="B Nazanin" w:hint="cs"/>
+            <w:noProof/>
+            <w:color w:val="auto"/>
+            <w:szCs w:val="24"/>
+            <w:u w:val="none"/>
+            <w:rtl/>
+          </w:rPr>
+          <w:t>4-10</w:t>
+        </w:r>
+        <w:r>
+          <w:rPr>
+            <w:rFonts w:cs="B Nazanin" w:hint="cs"/>
+            <w:szCs w:val="24"/>
+            <w:rtl/>
+          </w:rPr>
+          <w:t xml:space="preserve"> </w:t>
+        </w:r>
+        <w:r>
+          <w:rPr>
+            <w:rFonts w:cs="B Nazanin" w:hint="cs"/>
+            <w:sz w:val="28"/>
+            <w:rtl/>
+          </w:rPr>
+          <w:t xml:space="preserve">مقدار ضریب </w:t>
+        </w:r>
+        <w:r>
+          <w:rPr>
+            <w:rFonts w:cs="B Nazanin" w:hint="cs"/>
+            <w:sz w:val="28"/>
+            <w:rtl/>
+          </w:rPr>
+          <w:t>کالبرن</w:t>
+        </w:r>
+        <w:r>
+          <w:rPr>
+            <w:rFonts w:cs="B Nazanin" w:hint="cs"/>
+            <w:sz w:val="28"/>
+            <w:rtl/>
+          </w:rPr>
+          <w:t xml:space="preserve"> برای زاویه </w:t>
+        </w:r>
+        <w:r>
+          <w:rPr>
+            <w:rFonts w:cs="B Nazanin" w:hint="cs"/>
+            <w:sz w:val="28"/>
+            <w:rtl/>
+          </w:rPr>
+          <w:t>9</w:t>
+        </w:r>
+        <w:r>
+          <w:rPr>
+            <w:rFonts w:cs="B Nazanin" w:hint="cs"/>
+            <w:sz w:val="28"/>
+            <w:rtl/>
+          </w:rPr>
+          <w:t>0 درجه و درصد حجمی 6</w:t>
+        </w:r>
+        <w:r>
+          <w:rPr>
+            <w:rFonts w:cs="B Nazanin" w:hint="cs"/>
+            <w:iCs/>
+            <w:szCs w:val="24"/>
+            <w:rtl/>
+          </w:rPr>
+          <w:t xml:space="preserve"> </w:t>
+        </w:r>
+        <w:r>
+          <w:rPr>
+            <w:rStyle w:val="Hyperlink"/>
+            <w:rFonts w:cs="B Nazanin" w:hint="cs"/>
+            <w:noProof/>
+            <w:webHidden/>
+            <w:color w:val="auto"/>
+            <w:szCs w:val="24"/>
+            <w:u w:val="none"/>
+            <w:rtl/>
+          </w:rPr>
+          <w:tab/>
+        </w:r>
+        <w:r>
+          <w:rPr>
+            <w:rStyle w:val="Hyperlink"/>
+            <w:rFonts w:cs="B Nazanin" w:hint="cs"/>
+            <w:noProof/>
+            <w:webHidden/>
+            <w:color w:val="auto"/>
+            <w:szCs w:val="24"/>
+            <w:u w:val="none"/>
+            <w:rtl/>
+          </w:rPr>
+          <w:t>67</w:t>
+        </w:r>
+      </w:hyperlink>
+    </w:p>
+    <w:p>
+      <w:pPr>
+        <w:rPr>
+          <w:rFonts w:eastAsiaTheme="minorEastAsia"/>
+          <w:rtl/>
+        </w:rPr>
+      </w:pPr>
     </w:p>
     <w:p>
       <w:pPr>
@@ -5230,7 +6570,6 @@
           <w:sz w:val="28"/>
           <w:rtl/>
         </w:rPr>
-        <w:lastRenderedPageBreak/>
         <w:t xml:space="preserve">فهرست </w:t>
       </w:r>
       <w:r>
@@ -6120,6 +7459,7 @@
           <w:sz w:val="20"/>
           <w:szCs w:val="20"/>
         </w:rPr>
+        <w:lastRenderedPageBreak/>
         <w:t>Re</w:t>
       </w:r>
       <w:r>
@@ -6283,40 +7623,15 @@
           <w:szCs w:val="20"/>
           <w:rtl/>
         </w:rPr>
-        <w:t>دما</w:t>
-      </w:r>
-      <w:r>
-        <w:rPr>
-          <w:rFonts w:asciiTheme="minorBidi" w:hAnsiTheme="minorBidi" w:cstheme="minorBidi" w:hint="cs"/>
-          <w:sz w:val="20"/>
-          <w:szCs w:val="20"/>
-          <w:rtl/>
-        </w:rPr>
-        <w:t xml:space="preserve"> </w:t>
-      </w:r>
-      <w:r>
-        <w:rPr>
-          <w:rFonts w:asciiTheme="minorBidi" w:hAnsiTheme="minorBidi" w:cstheme="minorBidi"/>
-          <w:sz w:val="20"/>
-          <w:szCs w:val="20"/>
-        </w:rPr>
-        <w:t>(</w:t>
-      </w:r>
-      <w:r>
-        <w:rPr>
-          <w:rFonts w:asciiTheme="minorBidi" w:hAnsiTheme="minorBidi" w:cstheme="minorBidi"/>
-          <w:sz w:val="20"/>
-          <w:szCs w:val="20"/>
-        </w:rPr>
-        <w:t>K</w:t>
-      </w:r>
-      <w:r>
-        <w:rPr>
-          <w:rFonts w:asciiTheme="minorBidi" w:hAnsiTheme="minorBidi" w:cstheme="minorBidi"/>
-          <w:sz w:val="20"/>
-          <w:szCs w:val="20"/>
-        </w:rPr>
-        <w:t>)</w:t>
+        <w:t xml:space="preserve">دما </w:t>
+      </w:r>
+      <w:r>
+        <w:rPr>
+          <w:rFonts w:asciiTheme="minorBidi" w:hAnsiTheme="minorBidi" w:cstheme="minorBidi"/>
+          <w:sz w:val="20"/>
+          <w:szCs w:val="20"/>
+        </w:rPr>
+        <w:t>(K)</w:t>
       </w:r>
     </w:p>
     <w:p>
@@ -6821,7 +8136,6 @@
           <w:sz w:val="20"/>
           <w:szCs w:val="20"/>
         </w:rPr>
-        <w:lastRenderedPageBreak/>
         <w:t>I</w:t>
       </w:r>
       <w:r>
@@ -7181,7 +8495,7 @@
       <w:pPr>
         <w:pStyle w:val="BodyText"/>
         <w:rPr>
-          <w:rFonts w:asciiTheme="minorBidi" w:hAnsiTheme="minorBidi" w:cstheme="minorBidi" w:hint="cs"/>
+          <w:rFonts w:asciiTheme="minorBidi" w:hAnsiTheme="minorBidi" w:cstheme="minorBidi"/>
           <w:sz w:val="20"/>
           <w:szCs w:val="20"/>
           <w:rtl/>
@@ -7561,16 +8875,7 @@
           <w:szCs w:val="20"/>
           <w:rtl/>
         </w:rPr>
-        <w:t>نرخ تغییر</w:t>
-      </w:r>
-      <w:r>
-        <w:rPr>
-          <w:rFonts w:asciiTheme="minorBidi" w:hAnsiTheme="minorBidi" w:cs="B Nazanin" w:hint="cs"/>
-          <w:sz w:val="20"/>
-          <w:szCs w:val="20"/>
-          <w:rtl/>
-        </w:rPr>
-        <w:t xml:space="preserve"> دما</w:t>
+        <w:t>نرخ تغییر دما</w:t>
       </w:r>
       <w:r>
         <w:rPr>
@@ -7687,6 +8992,7 @@
             <w:szCs w:val="20"/>
             <w:rtl/>
           </w:rPr>
+          <w:lastRenderedPageBreak/>
           <m:t>ρ</m:t>
         </m:r>
       </m:oMath>
@@ -8450,20 +9756,10 @@
       <w:pPr>
         <w:pStyle w:val="BodyText"/>
         <w:rPr>
-          <w:rFonts w:asciiTheme="minorBidi" w:hAnsiTheme="minorBidi" w:cs="B Nazanin" w:hint="cs"/>
-          <w:sz w:val="20"/>
-          <w:szCs w:val="20"/>
-          <w:rtl/>
-        </w:rPr>
-      </w:pPr>
-    </w:p>
-    <w:p>
-      <w:pPr>
-        <w:pStyle w:val="BodyText"/>
-        <w:rPr>
           <w:rFonts w:asciiTheme="minorBidi" w:hAnsiTheme="minorBidi" w:cs="B Nazanin"/>
           <w:sz w:val="20"/>
           <w:szCs w:val="20"/>
+          <w:rtl/>
         </w:rPr>
       </w:pPr>
     </w:p>
@@ -8494,15 +9790,25 @@
           <w:rFonts w:asciiTheme="minorBidi" w:hAnsiTheme="minorBidi" w:cs="B Nazanin"/>
           <w:sz w:val="20"/>
           <w:szCs w:val="20"/>
-          <w:rtl/>
-        </w:rPr>
-      </w:pPr>
-    </w:p>
-    <w:p>
-      <w:pPr>
-        <w:pStyle w:val="BodyText"/>
-        <w:rPr>
-          <w:rFonts w:asciiTheme="minorBidi" w:hAnsiTheme="minorBidi" w:cs="B Nazanin" w:hint="cs"/>
+        </w:rPr>
+      </w:pPr>
+    </w:p>
+    <w:p>
+      <w:pPr>
+        <w:pStyle w:val="BodyText"/>
+        <w:rPr>
+          <w:rFonts w:asciiTheme="minorBidi" w:hAnsiTheme="minorBidi" w:cs="B Nazanin"/>
+          <w:sz w:val="20"/>
+          <w:szCs w:val="20"/>
+          <w:rtl/>
+        </w:rPr>
+      </w:pPr>
+    </w:p>
+    <w:p>
+      <w:pPr>
+        <w:pStyle w:val="BodyText"/>
+        <w:rPr>
+          <w:rFonts w:asciiTheme="minorBidi" w:hAnsiTheme="minorBidi" w:cs="B Nazanin"/>
           <w:sz w:val="20"/>
           <w:szCs w:val="20"/>
           <w:rtl/>
@@ -8595,7 +9901,7 @@
       <w:pPr>
         <w:pStyle w:val="BodyText"/>
         <w:rPr>
-          <w:rFonts w:asciiTheme="minorBidi" w:hAnsiTheme="minorBidi" w:cs="Arial" w:hint="cs"/>
+          <w:rFonts w:asciiTheme="minorBidi" w:hAnsiTheme="minorBidi" w:cs="Arial"/>
           <w:sz w:val="28"/>
           <w:rtl/>
         </w:rPr>
@@ -9457,7 +10763,6 @@
   <w:style w:type="character" w:default="1" w:styleId="DefaultParagraphFont">
     <w:name w:val="Default Paragraph Font"/>
     <w:uiPriority w:val="1"/>
-    <w:semiHidden/>
     <w:unhideWhenUsed/>
   </w:style>
   <w:style w:type="table" w:default="1" w:styleId="TableNormal">

</xml_diff>